<commit_message>
✅ UML Diagram Update 1.0
</commit_message>
<xml_diff>
--- a/docs/Design Doc.docx
+++ b/docs/Design Doc.docx
@@ -459,7 +459,63 @@
         <w:rPr>
           <w:lang w:val="en-US"/>
         </w:rPr>
-        <w:t>-</w:t>
+        <w:t xml:space="preserve">The suggested Sensor Fusion Framework </w:t>
+      </w:r>
+      <w:r>
+        <w:rPr>
+          <w:lang w:val="en-US"/>
+        </w:rPr>
+        <w:t>must</w:t>
+      </w:r>
+      <w:r>
+        <w:rPr>
+          <w:lang w:val="en-US"/>
+        </w:rPr>
+        <w:t xml:space="preserve"> be able to:</w:t>
+      </w:r>
+    </w:p>
+    <w:p>
+      <w:pPr>
+        <w:pStyle w:val="ListParagraph"/>
+        <w:numPr>
+          <w:ilvl w:val="0"/>
+          <w:numId w:val="2"/>
+        </w:numPr>
+        <w:jc w:val="both"/>
+        <w:rPr>
+          <w:lang w:val="en-US"/>
+        </w:rPr>
+      </w:pPr>
+      <w:r>
+        <w:rPr>
+          <w:lang w:val="en-US"/>
+        </w:rPr>
+        <w:t>A</w:t>
+      </w:r>
+      <w:r>
+        <w:rPr>
+          <w:lang w:val="en-US"/>
+        </w:rPr>
+        <w:t>ccept different sensor architectures.</w:t>
+      </w:r>
+    </w:p>
+    <w:p>
+      <w:pPr>
+        <w:pStyle w:val="ListParagraph"/>
+        <w:numPr>
+          <w:ilvl w:val="0"/>
+          <w:numId w:val="2"/>
+        </w:numPr>
+        <w:jc w:val="both"/>
+        <w:rPr>
+          <w:lang w:val="en-US"/>
+        </w:rPr>
+      </w:pPr>
+      <w:r>
+        <w:rPr>
+          <w:lang w:val="en-US"/>
+        </w:rPr>
+        <w:t xml:space="preserve">Allow different fusion methods </w:t>
       </w:r>
     </w:p>
     <w:p>
@@ -512,7 +568,76 @@
         <w:rPr>
           <w:lang w:val="en-US"/>
         </w:rPr>
-        <w:t>-</w:t>
+        <w:t xml:space="preserve">The suggested Sensor Fusion Framework </w:t>
+      </w:r>
+      <w:r>
+        <w:rPr>
+          <w:lang w:val="en-US"/>
+        </w:rPr>
+        <w:t>shall</w:t>
+      </w:r>
+      <w:r>
+        <w:rPr>
+          <w:lang w:val="en-US"/>
+        </w:rPr>
+        <w:t>:</w:t>
+      </w:r>
+    </w:p>
+    <w:p>
+      <w:pPr>
+        <w:pStyle w:val="ListParagraph"/>
+        <w:numPr>
+          <w:ilvl w:val="0"/>
+          <w:numId w:val="3"/>
+        </w:numPr>
+        <w:jc w:val="both"/>
+        <w:rPr>
+          <w:lang w:val="en-US"/>
+        </w:rPr>
+      </w:pPr>
+      <w:r>
+        <w:rPr>
+          <w:lang w:val="en-US"/>
+        </w:rPr>
+        <w:t>Follow the Objected Oriented Programming (OOP) Design Pattern.</w:t>
+      </w:r>
+    </w:p>
+    <w:p>
+      <w:pPr>
+        <w:pStyle w:val="ListParagraph"/>
+        <w:numPr>
+          <w:ilvl w:val="0"/>
+          <w:numId w:val="3"/>
+        </w:numPr>
+        <w:jc w:val="both"/>
+        <w:rPr>
+          <w:lang w:val="en-US"/>
+        </w:rPr>
+      </w:pPr>
+      <w:r>
+        <w:rPr>
+          <w:lang w:val="en-US"/>
+        </w:rPr>
+        <w:t>Be easy to extend or modify.</w:t>
+      </w:r>
+    </w:p>
+    <w:p>
+      <w:pPr>
+        <w:pStyle w:val="ListParagraph"/>
+        <w:numPr>
+          <w:ilvl w:val="0"/>
+          <w:numId w:val="3"/>
+        </w:numPr>
+        <w:jc w:val="both"/>
+        <w:rPr>
+          <w:lang w:val="en-US"/>
+        </w:rPr>
+      </w:pPr>
+      <w:r>
+        <w:rPr>
+          <w:lang w:val="en-US"/>
+        </w:rPr>
+        <w:t>Support the ROS2 (C++).</w:t>
       </w:r>
     </w:p>
     <w:p>
@@ -759,8 +884,192 @@
       </w:pPr>
     </w:lvl>
   </w:abstractNum>
+  <w:abstractNum w:abstractNumId="1" w15:restartNumberingAfterBreak="0">
+    <w:nsid w:val="415C26F7"/>
+    <w:multiLevelType w:val="hybridMultilevel"/>
+    <w:tmpl w:val="212C14CE"/>
+    <w:lvl w:ilvl="0" w:tplc="0809000F">
+      <w:start w:val="1"/>
+      <w:numFmt w:val="decimal"/>
+      <w:lvlText w:val="%1."/>
+      <w:lvlJc w:val="left"/>
+      <w:pPr>
+        <w:ind w:left="720" w:hanging="360"/>
+      </w:pPr>
+      <w:rPr>
+        <w:rFonts w:hint="default"/>
+      </w:rPr>
+    </w:lvl>
+    <w:lvl w:ilvl="1" w:tplc="08090019" w:tentative="1">
+      <w:start w:val="1"/>
+      <w:numFmt w:val="lowerLetter"/>
+      <w:lvlText w:val="%2."/>
+      <w:lvlJc w:val="left"/>
+      <w:pPr>
+        <w:ind w:left="1440" w:hanging="360"/>
+      </w:pPr>
+    </w:lvl>
+    <w:lvl w:ilvl="2" w:tplc="0809001B" w:tentative="1">
+      <w:start w:val="1"/>
+      <w:numFmt w:val="lowerRoman"/>
+      <w:lvlText w:val="%3."/>
+      <w:lvlJc w:val="right"/>
+      <w:pPr>
+        <w:ind w:left="2160" w:hanging="180"/>
+      </w:pPr>
+    </w:lvl>
+    <w:lvl w:ilvl="3" w:tplc="0809000F" w:tentative="1">
+      <w:start w:val="1"/>
+      <w:numFmt w:val="decimal"/>
+      <w:lvlText w:val="%4."/>
+      <w:lvlJc w:val="left"/>
+      <w:pPr>
+        <w:ind w:left="2880" w:hanging="360"/>
+      </w:pPr>
+    </w:lvl>
+    <w:lvl w:ilvl="4" w:tplc="08090019" w:tentative="1">
+      <w:start w:val="1"/>
+      <w:numFmt w:val="lowerLetter"/>
+      <w:lvlText w:val="%5."/>
+      <w:lvlJc w:val="left"/>
+      <w:pPr>
+        <w:ind w:left="3600" w:hanging="360"/>
+      </w:pPr>
+    </w:lvl>
+    <w:lvl w:ilvl="5" w:tplc="0809001B" w:tentative="1">
+      <w:start w:val="1"/>
+      <w:numFmt w:val="lowerRoman"/>
+      <w:lvlText w:val="%6."/>
+      <w:lvlJc w:val="right"/>
+      <w:pPr>
+        <w:ind w:left="4320" w:hanging="180"/>
+      </w:pPr>
+    </w:lvl>
+    <w:lvl w:ilvl="6" w:tplc="0809000F" w:tentative="1">
+      <w:start w:val="1"/>
+      <w:numFmt w:val="decimal"/>
+      <w:lvlText w:val="%7."/>
+      <w:lvlJc w:val="left"/>
+      <w:pPr>
+        <w:ind w:left="5040" w:hanging="360"/>
+      </w:pPr>
+    </w:lvl>
+    <w:lvl w:ilvl="7" w:tplc="08090019" w:tentative="1">
+      <w:start w:val="1"/>
+      <w:numFmt w:val="lowerLetter"/>
+      <w:lvlText w:val="%8."/>
+      <w:lvlJc w:val="left"/>
+      <w:pPr>
+        <w:ind w:left="5760" w:hanging="360"/>
+      </w:pPr>
+    </w:lvl>
+    <w:lvl w:ilvl="8" w:tplc="0809001B" w:tentative="1">
+      <w:start w:val="1"/>
+      <w:numFmt w:val="lowerRoman"/>
+      <w:lvlText w:val="%9."/>
+      <w:lvlJc w:val="right"/>
+      <w:pPr>
+        <w:ind w:left="6480" w:hanging="180"/>
+      </w:pPr>
+    </w:lvl>
+  </w:abstractNum>
+  <w:abstractNum w:abstractNumId="2" w15:restartNumberingAfterBreak="0">
+    <w:nsid w:val="52875814"/>
+    <w:multiLevelType w:val="hybridMultilevel"/>
+    <w:tmpl w:val="0C961578"/>
+    <w:lvl w:ilvl="0" w:tplc="0809000F">
+      <w:start w:val="1"/>
+      <w:numFmt w:val="decimal"/>
+      <w:lvlText w:val="%1."/>
+      <w:lvlJc w:val="left"/>
+      <w:pPr>
+        <w:ind w:left="720" w:hanging="360"/>
+      </w:pPr>
+      <w:rPr>
+        <w:rFonts w:hint="default"/>
+      </w:rPr>
+    </w:lvl>
+    <w:lvl w:ilvl="1" w:tplc="08090019" w:tentative="1">
+      <w:start w:val="1"/>
+      <w:numFmt w:val="lowerLetter"/>
+      <w:lvlText w:val="%2."/>
+      <w:lvlJc w:val="left"/>
+      <w:pPr>
+        <w:ind w:left="1440" w:hanging="360"/>
+      </w:pPr>
+    </w:lvl>
+    <w:lvl w:ilvl="2" w:tplc="0809001B" w:tentative="1">
+      <w:start w:val="1"/>
+      <w:numFmt w:val="lowerRoman"/>
+      <w:lvlText w:val="%3."/>
+      <w:lvlJc w:val="right"/>
+      <w:pPr>
+        <w:ind w:left="2160" w:hanging="180"/>
+      </w:pPr>
+    </w:lvl>
+    <w:lvl w:ilvl="3" w:tplc="0809000F" w:tentative="1">
+      <w:start w:val="1"/>
+      <w:numFmt w:val="decimal"/>
+      <w:lvlText w:val="%4."/>
+      <w:lvlJc w:val="left"/>
+      <w:pPr>
+        <w:ind w:left="2880" w:hanging="360"/>
+      </w:pPr>
+    </w:lvl>
+    <w:lvl w:ilvl="4" w:tplc="08090019" w:tentative="1">
+      <w:start w:val="1"/>
+      <w:numFmt w:val="lowerLetter"/>
+      <w:lvlText w:val="%5."/>
+      <w:lvlJc w:val="left"/>
+      <w:pPr>
+        <w:ind w:left="3600" w:hanging="360"/>
+      </w:pPr>
+    </w:lvl>
+    <w:lvl w:ilvl="5" w:tplc="0809001B" w:tentative="1">
+      <w:start w:val="1"/>
+      <w:numFmt w:val="lowerRoman"/>
+      <w:lvlText w:val="%6."/>
+      <w:lvlJc w:val="right"/>
+      <w:pPr>
+        <w:ind w:left="4320" w:hanging="180"/>
+      </w:pPr>
+    </w:lvl>
+    <w:lvl w:ilvl="6" w:tplc="0809000F" w:tentative="1">
+      <w:start w:val="1"/>
+      <w:numFmt w:val="decimal"/>
+      <w:lvlText w:val="%7."/>
+      <w:lvlJc w:val="left"/>
+      <w:pPr>
+        <w:ind w:left="5040" w:hanging="360"/>
+      </w:pPr>
+    </w:lvl>
+    <w:lvl w:ilvl="7" w:tplc="08090019" w:tentative="1">
+      <w:start w:val="1"/>
+      <w:numFmt w:val="lowerLetter"/>
+      <w:lvlText w:val="%8."/>
+      <w:lvlJc w:val="left"/>
+      <w:pPr>
+        <w:ind w:left="5760" w:hanging="360"/>
+      </w:pPr>
+    </w:lvl>
+    <w:lvl w:ilvl="8" w:tplc="0809001B" w:tentative="1">
+      <w:start w:val="1"/>
+      <w:numFmt w:val="lowerRoman"/>
+      <w:lvlText w:val="%9."/>
+      <w:lvlJc w:val="right"/>
+      <w:pPr>
+        <w:ind w:left="6480" w:hanging="180"/>
+      </w:pPr>
+    </w:lvl>
+  </w:abstractNum>
   <w:num w:numId="1">
     <w:abstractNumId w:val="0"/>
+  </w:num>
+  <w:num w:numId="2">
+    <w:abstractNumId w:val="2"/>
+  </w:num>
+  <w:num w:numId="3">
+    <w:abstractNumId w:val="1"/>
   </w:num>
 </w:numbering>
 </file>

</xml_diff>

<commit_message>
✅ UML Diagram Update 1.1
</commit_message>
<xml_diff>
--- a/docs/Design Doc.docx
+++ b/docs/Design Doc.docx
@@ -92,31 +92,7 @@
         <w:rPr>
           <w:lang w:val="en-US"/>
         </w:rPr>
-        <w:t xml:space="preserve"> is being able to create a better environment for floor staff through the automation of in-store logistics there is the need to improve the </w:t>
-      </w:r>
-      <w:r>
-        <w:rPr>
-          <w:lang w:val="en-US"/>
-        </w:rPr>
-        <w:t>effective</w:t>
-      </w:r>
-      <w:r>
-        <w:rPr>
-          <w:lang w:val="en-US"/>
-        </w:rPr>
-        <w:t>ness</w:t>
-      </w:r>
-      <w:r>
-        <w:rPr>
-          <w:lang w:val="en-US"/>
-        </w:rPr>
-        <w:t xml:space="preserve"> and efficie</w:t>
-      </w:r>
-      <w:r>
-        <w:rPr>
-          <w:lang w:val="en-US"/>
-        </w:rPr>
-        <w:t xml:space="preserve">ncy of Serena on a software level. Serena is </w:t>
+        <w:t xml:space="preserve"> is being able to create a better environment for floor staff through the automation of in-store logistics there is the need to improve the effectiveness and efficiency of Serena on a software level. Serena is </w:t>
       </w:r>
       <w:r>
         <w:rPr>
@@ -373,13 +349,7 @@
         <w:rPr>
           <w:lang w:val="en-US"/>
         </w:rPr>
-        <w:t>Application Programming Interface</w:t>
-      </w:r>
-      <w:r>
-        <w:rPr>
-          <w:lang w:val="en-US"/>
-        </w:rPr>
-        <w:t xml:space="preserve"> </w:t>
+        <w:t xml:space="preserve">Application Programming Interface </w:t>
       </w:r>
       <w:r>
         <w:rPr>
@@ -544,43 +514,21 @@
           <w:szCs w:val="28"/>
           <w:lang w:val="en-US"/>
         </w:rPr>
-        <w:t>Non-</w:t>
-      </w:r>
-      <w:r>
-        <w:rPr>
-          <w:b/>
-          <w:bCs/>
-          <w:sz w:val="28"/>
-          <w:szCs w:val="28"/>
-          <w:lang w:val="en-US"/>
-        </w:rPr>
-        <w:t>Functional Requirements</w:t>
-      </w:r>
-    </w:p>
-    <w:p>
-      <w:pPr>
-        <w:jc w:val="both"/>
-        <w:rPr>
-          <w:lang w:val="en-US"/>
-        </w:rPr>
-      </w:pPr>
-      <w:r>
-        <w:rPr>
-          <w:lang w:val="en-US"/>
-        </w:rPr>
-        <w:t xml:space="preserve">The suggested Sensor Fusion Framework </w:t>
-      </w:r>
-      <w:r>
-        <w:rPr>
-          <w:lang w:val="en-US"/>
-        </w:rPr>
-        <w:t>shall</w:t>
-      </w:r>
-      <w:r>
-        <w:rPr>
-          <w:lang w:val="en-US"/>
-        </w:rPr>
-        <w:t>:</w:t>
+        <w:t>Non-Functional Requirements</w:t>
+      </w:r>
+    </w:p>
+    <w:p>
+      <w:pPr>
+        <w:jc w:val="both"/>
+        <w:rPr>
+          <w:lang w:val="en-US"/>
+        </w:rPr>
+      </w:pPr>
+      <w:r>
+        <w:rPr>
+          <w:lang w:val="en-US"/>
+        </w:rPr>
+        <w:t>The suggested Sensor Fusion Framework shall:</w:t>
       </w:r>
     </w:p>
     <w:p>
@@ -665,123 +613,63 @@
           <w:szCs w:val="28"/>
           <w:lang w:val="en-US"/>
         </w:rPr>
-        <w:t>Framework</w:t>
-      </w:r>
-      <w:r>
-        <w:rPr>
-          <w:b/>
-          <w:bCs/>
-          <w:sz w:val="28"/>
-          <w:szCs w:val="28"/>
-          <w:lang w:val="en-US"/>
-        </w:rPr>
-        <w:t xml:space="preserve"> Architecture</w:t>
-      </w:r>
-    </w:p>
-    <w:p>
-      <w:pPr>
-        <w:jc w:val="both"/>
-        <w:rPr>
-          <w:lang w:val="en-US"/>
-        </w:rPr>
-      </w:pPr>
-      <w:r>
-        <w:rPr>
-          <w:lang w:val="en-US"/>
-        </w:rPr>
-        <w:t>-</w:t>
-      </w:r>
-    </w:p>
-    <w:p>
-      <w:pPr>
-        <w:rPr>
-          <w:lang w:val="en-US"/>
-        </w:rPr>
-      </w:pPr>
-    </w:p>
-    <w:p>
-      <w:pPr>
-        <w:rPr>
-          <w:b/>
-          <w:bCs/>
-          <w:sz w:val="28"/>
-          <w:szCs w:val="28"/>
-          <w:lang w:val="en-US"/>
-        </w:rPr>
-      </w:pPr>
-      <w:r>
-        <w:rPr>
-          <w:b/>
-          <w:bCs/>
-          <w:sz w:val="28"/>
-          <w:szCs w:val="28"/>
-          <w:lang w:val="en-US"/>
-        </w:rPr>
-        <w:t>Testing</w:t>
-      </w:r>
-    </w:p>
-    <w:p>
-      <w:pPr>
-        <w:jc w:val="both"/>
-        <w:rPr>
-          <w:lang w:val="en-US"/>
-        </w:rPr>
-      </w:pPr>
-      <w:r>
-        <w:rPr>
-          <w:lang w:val="en-US"/>
-        </w:rPr>
-        <w:t>-</w:t>
-      </w:r>
-    </w:p>
-    <w:p>
-      <w:pPr>
-        <w:rPr>
-          <w:lang w:val="en-US"/>
-        </w:rPr>
-      </w:pPr>
-    </w:p>
-    <w:p>
-      <w:pPr>
-        <w:rPr>
-          <w:b/>
-          <w:bCs/>
-          <w:sz w:val="28"/>
-          <w:szCs w:val="28"/>
-          <w:lang w:val="en-US"/>
-        </w:rPr>
-      </w:pPr>
-      <w:r>
-        <w:rPr>
-          <w:b/>
-          <w:bCs/>
-          <w:sz w:val="28"/>
-          <w:szCs w:val="28"/>
-          <w:lang w:val="en-US"/>
-        </w:rPr>
-        <w:t>Conclusion</w:t>
-      </w:r>
-    </w:p>
-    <w:p>
-      <w:pPr>
-        <w:jc w:val="both"/>
-        <w:rPr>
-          <w:lang w:val="en-US"/>
-        </w:rPr>
-      </w:pPr>
-      <w:r>
-        <w:rPr>
-          <w:lang w:val="en-US"/>
-        </w:rPr>
-        <w:t>-</w:t>
-      </w:r>
-    </w:p>
-    <w:p>
-      <w:pPr>
-        <w:rPr>
-          <w:lang w:val="en-US"/>
-        </w:rPr>
-      </w:pPr>
+        <w:t>Architecture</w:t>
+      </w:r>
+    </w:p>
+    <w:p>
+      <w:pPr>
+        <w:jc w:val="center"/>
+        <w:rPr>
+          <w:lang w:val="en-US"/>
+        </w:rPr>
+      </w:pPr>
+      <w:r>
+        <w:rPr>
+          <w:noProof/>
+          <w:lang w:val="en-US"/>
+        </w:rPr>
+        <w:drawing>
+          <wp:inline distT="0" distB="0" distL="0" distR="0" wp14:anchorId="413C4076" wp14:editId="007532AE">
+            <wp:extent cx="4043634" cy="2247900"/>
+            <wp:effectExtent l="0" t="0" r="0" b="0"/>
+            <wp:docPr id="1" name="Picture 1" descr="Diagram&#10;&#10;Description automatically generated"/>
+            <wp:cNvGraphicFramePr>
+              <a:graphicFrameLocks xmlns:a="http://schemas.openxmlformats.org/drawingml/2006/main" noChangeAspect="1"/>
+            </wp:cNvGraphicFramePr>
+            <a:graphic xmlns:a="http://schemas.openxmlformats.org/drawingml/2006/main">
+              <a:graphicData uri="http://schemas.openxmlformats.org/drawingml/2006/picture">
+                <pic:pic xmlns:pic="http://schemas.openxmlformats.org/drawingml/2006/picture">
+                  <pic:nvPicPr>
+                    <pic:cNvPr id="1" name="Picture 1" descr="Diagram&#10;&#10;Description automatically generated"/>
+                    <pic:cNvPicPr/>
+                  </pic:nvPicPr>
+                  <pic:blipFill>
+                    <a:blip r:embed="rId5" cstate="print">
+                      <a:extLst>
+                        <a:ext uri="{28A0092B-C50C-407E-A947-70E740481C1C}">
+                          <a14:useLocalDpi xmlns:a14="http://schemas.microsoft.com/office/drawing/2010/main" val="0"/>
+                        </a:ext>
+                      </a:extLst>
+                    </a:blip>
+                    <a:stretch>
+                      <a:fillRect/>
+                    </a:stretch>
+                  </pic:blipFill>
+                  <pic:spPr>
+                    <a:xfrm>
+                      <a:off x="0" y="0"/>
+                      <a:ext cx="4076014" cy="2265900"/>
+                    </a:xfrm>
+                    <a:prstGeom prst="rect">
+                      <a:avLst/>
+                    </a:prstGeom>
+                  </pic:spPr>
+                </pic:pic>
+              </a:graphicData>
+            </a:graphic>
+          </wp:inline>
+        </w:drawing>
+      </w:r>
     </w:p>
     <w:sectPr>
       <w:pgSz w:w="11906" w:h="16838"/>

</xml_diff>